<commit_message>
wbesite generation using temp file
</commit_message>
<xml_diff>
--- a/docx/index.docx
+++ b/docx/index.docx
@@ -7,7 +7,7 @@
         <w:pStyle w:val="Heading1"/>
         <w:numPr>
           <w:ilvl w:val="0"/>
-          <w:numId w:val="2"/>
+          <w:numId w:val="1"/>
         </w:numPr>
         <w:spacing w:before="240" w:after="120"/>
         <w:rPr/>
@@ -19,25 +19,7 @@
     </w:p>
     <w:p>
       <w:pPr>
-        <w:pStyle w:val="Heading1"/>
-        <w:numPr>
-          <w:ilvl w:val="0"/>
-          <w:numId w:val="2"/>
-        </w:numPr>
-        <w:spacing w:before="240" w:after="120"/>
-        <w:rPr/>
-      </w:pPr>
-      <w:r>
-        <w:rPr/>
-      </w:r>
-    </w:p>
-    <w:p>
-      <w:pPr>
-        <w:pStyle w:val="TextBody"/>
-        <w:numPr>
-          <w:ilvl w:val="0"/>
-          <w:numId w:val="2"/>
-        </w:numPr>
+        <w:pStyle w:val="TextBody"/>
         <w:rPr/>
       </w:pPr>
       <w:r>
@@ -48,23 +30,6 @@
     <w:p>
       <w:pPr>
         <w:pStyle w:val="TextBody"/>
-        <w:numPr>
-          <w:ilvl w:val="0"/>
-          <w:numId w:val="2"/>
-        </w:numPr>
-        <w:rPr/>
-      </w:pPr>
-      <w:r>
-        <w:rPr/>
-      </w:r>
-    </w:p>
-    <w:p>
-      <w:pPr>
-        <w:pStyle w:val="TextBody"/>
-        <w:numPr>
-          <w:ilvl w:val="0"/>
-          <w:numId w:val="2"/>
-        </w:numPr>
         <w:rPr/>
       </w:pPr>
       <w:r>
@@ -75,23 +40,6 @@
     <w:p>
       <w:pPr>
         <w:pStyle w:val="TextBody"/>
-        <w:numPr>
-          <w:ilvl w:val="0"/>
-          <w:numId w:val="2"/>
-        </w:numPr>
-        <w:rPr/>
-      </w:pPr>
-      <w:r>
-        <w:rPr/>
-      </w:r>
-    </w:p>
-    <w:p>
-      <w:pPr>
-        <w:pStyle w:val="TextBody"/>
-        <w:numPr>
-          <w:ilvl w:val="0"/>
-          <w:numId w:val="2"/>
-        </w:numPr>
         <w:rPr/>
       </w:pPr>
       <w:r>
@@ -102,23 +50,6 @@
     <w:p>
       <w:pPr>
         <w:pStyle w:val="TextBody"/>
-        <w:numPr>
-          <w:ilvl w:val="0"/>
-          <w:numId w:val="2"/>
-        </w:numPr>
-        <w:rPr/>
-      </w:pPr>
-      <w:r>
-        <w:rPr/>
-      </w:r>
-    </w:p>
-    <w:p>
-      <w:pPr>
-        <w:pStyle w:val="TextBody"/>
-        <w:numPr>
-          <w:ilvl w:val="0"/>
-          <w:numId w:val="2"/>
-        </w:numPr>
         <w:rPr/>
       </w:pPr>
       <w:r>
@@ -129,42 +60,12 @@
     <w:p>
       <w:pPr>
         <w:pStyle w:val="TextBody"/>
-        <w:numPr>
-          <w:ilvl w:val="0"/>
-          <w:numId w:val="2"/>
-        </w:numPr>
-        <w:rPr/>
-      </w:pPr>
-      <w:r>
-        <w:rPr/>
-      </w:r>
-    </w:p>
-    <w:p>
-      <w:pPr>
-        <w:pStyle w:val="TextBody"/>
-        <w:numPr>
-          <w:ilvl w:val="0"/>
-          <w:numId w:val="2"/>
-        </w:numPr>
+        <w:spacing w:before="0" w:after="140"/>
         <w:rPr/>
       </w:pPr>
       <w:r>
         <w:rPr/>
         <w:t>HARTFORD, 1876.</w:t>
-      </w:r>
-    </w:p>
-    <w:p>
-      <w:pPr>
-        <w:pStyle w:val="Heading1"/>
-        <w:numPr>
-          <w:ilvl w:val="0"/>
-          <w:numId w:val="2"/>
-        </w:numPr>
-        <w:spacing w:before="240" w:after="120"/>
-        <w:rPr/>
-      </w:pPr>
-      <w:r>
-        <w:rPr/>
       </w:r>
     </w:p>
     <w:sectPr>
@@ -275,103 +176,8 @@
       </w:pPr>
     </w:lvl>
   </w:abstractNum>
-  <w:abstractNum w:abstractNumId="2">
-    <w:lvl w:ilvl="0">
-      <w:start w:val="1"/>
-      <w:numFmt w:val="none"/>
-      <w:suff w:val="nothing"/>
-      <w:lvlText w:val=""/>
-      <w:lvlJc w:val="left"/>
-      <w:pPr>
-        <w:ind w:left="0" w:hanging="0"/>
-      </w:pPr>
-    </w:lvl>
-    <w:lvl w:ilvl="1">
-      <w:start w:val="1"/>
-      <w:numFmt w:val="none"/>
-      <w:suff w:val="nothing"/>
-      <w:lvlText w:val=""/>
-      <w:lvlJc w:val="left"/>
-      <w:pPr>
-        <w:ind w:left="0" w:hanging="0"/>
-      </w:pPr>
-    </w:lvl>
-    <w:lvl w:ilvl="2">
-      <w:start w:val="1"/>
-      <w:numFmt w:val="none"/>
-      <w:suff w:val="nothing"/>
-      <w:lvlText w:val=""/>
-      <w:lvlJc w:val="left"/>
-      <w:pPr>
-        <w:ind w:left="0" w:hanging="0"/>
-      </w:pPr>
-    </w:lvl>
-    <w:lvl w:ilvl="3">
-      <w:start w:val="1"/>
-      <w:numFmt w:val="none"/>
-      <w:suff w:val="nothing"/>
-      <w:lvlText w:val=""/>
-      <w:lvlJc w:val="left"/>
-      <w:pPr>
-        <w:ind w:left="0" w:hanging="0"/>
-      </w:pPr>
-    </w:lvl>
-    <w:lvl w:ilvl="4">
-      <w:start w:val="1"/>
-      <w:numFmt w:val="none"/>
-      <w:suff w:val="nothing"/>
-      <w:lvlText w:val=""/>
-      <w:lvlJc w:val="left"/>
-      <w:pPr>
-        <w:ind w:left="0" w:hanging="0"/>
-      </w:pPr>
-    </w:lvl>
-    <w:lvl w:ilvl="5">
-      <w:start w:val="1"/>
-      <w:numFmt w:val="none"/>
-      <w:suff w:val="nothing"/>
-      <w:lvlText w:val=""/>
-      <w:lvlJc w:val="left"/>
-      <w:pPr>
-        <w:ind w:left="0" w:hanging="0"/>
-      </w:pPr>
-    </w:lvl>
-    <w:lvl w:ilvl="6">
-      <w:start w:val="1"/>
-      <w:numFmt w:val="none"/>
-      <w:suff w:val="nothing"/>
-      <w:lvlText w:val=""/>
-      <w:lvlJc w:val="left"/>
-      <w:pPr>
-        <w:ind w:left="0" w:hanging="0"/>
-      </w:pPr>
-    </w:lvl>
-    <w:lvl w:ilvl="7">
-      <w:start w:val="1"/>
-      <w:numFmt w:val="none"/>
-      <w:suff w:val="nothing"/>
-      <w:lvlText w:val=""/>
-      <w:lvlJc w:val="left"/>
-      <w:pPr>
-        <w:ind w:left="0" w:hanging="0"/>
-      </w:pPr>
-    </w:lvl>
-    <w:lvl w:ilvl="8">
-      <w:start w:val="1"/>
-      <w:numFmt w:val="none"/>
-      <w:suff w:val="nothing"/>
-      <w:lvlText w:val=""/>
-      <w:lvlJc w:val="left"/>
-      <w:pPr>
-        <w:ind w:left="0" w:hanging="0"/>
-      </w:pPr>
-    </w:lvl>
-  </w:abstractNum>
   <w:num w:numId="1">
     <w:abstractNumId w:val="1"/>
-  </w:num>
-  <w:num w:numId="2">
-    <w:abstractNumId w:val="2"/>
   </w:num>
 </w:numbering>
 </file>
@@ -382,6 +188,7 @@
     <w:rPrDefault>
       <w:rPr>
         <w:rFonts w:ascii="Liberation Serif" w:hAnsi="Liberation Serif" w:eastAsia="AR PL UKai CN" w:cs="FreeSans"/>
+        <w:sz w:val="20"/>
         <w:szCs w:val="24"/>
         <w:lang w:val="en-US" w:eastAsia="zh-CN" w:bidi="hi-IN"/>
       </w:rPr>

</xml_diff>